<commit_message>
fix loft end date
</commit_message>
<xml_diff>
--- a/RodrigoNappi-ptbr.docx
+++ b/RodrigoNappi-ptbr.docx
@@ -109,8 +109,17 @@
           <w:rFonts w:ascii="Arial" w:hAnsi="Arial" w:cs="Arial"/>
           <w:lang w:val="en-US"/>
         </w:rPr>
-        <w:t>linkedin.com/in/rodrigonappi</w:t>
-      </w:r>
+        <w:t>linkedin.com/in/</w:t>
+      </w:r>
+      <w:proofErr w:type="spellStart"/>
+      <w:r>
+        <w:rPr>
+          <w:rFonts w:ascii="Arial" w:hAnsi="Arial" w:cs="Arial"/>
+          <w:lang w:val="en-US"/>
+        </w:rPr>
+        <w:t>rodrigonappi</w:t>
+      </w:r>
+      <w:proofErr w:type="spellEnd"/>
     </w:p>
     <w:p>
       <w:pPr>
@@ -121,6 +130,7 @@
           <w:lang w:val="en-US"/>
         </w:rPr>
       </w:pPr>
+      <w:proofErr w:type="spellStart"/>
       <w:r>
         <w:rPr>
           <w:rFonts w:ascii="Arial" w:hAnsi="Arial" w:cs="Arial"/>
@@ -128,6 +138,7 @@
         </w:rPr>
         <w:t>Celular</w:t>
       </w:r>
+      <w:proofErr w:type="spellEnd"/>
       <w:r>
         <w:rPr>
           <w:rFonts w:ascii="Arial" w:hAnsi="Arial" w:cs="Arial"/>
@@ -842,7 +853,27 @@
           <w:szCs w:val="22"/>
           <w:lang w:val="en-US"/>
         </w:rPr>
-        <w:t>Amazon ECS &amp; Fargate Master Class</w:t>
+        <w:t xml:space="preserve">Amazon ECS &amp; </w:t>
+      </w:r>
+      <w:proofErr w:type="spellStart"/>
+      <w:r>
+        <w:rPr>
+          <w:rFonts w:ascii="Arial" w:hAnsi="Arial" w:cs="Arial"/>
+          <w:sz w:val="22"/>
+          <w:szCs w:val="22"/>
+          <w:lang w:val="en-US"/>
+        </w:rPr>
+        <w:t>Fargate</w:t>
+      </w:r>
+      <w:proofErr w:type="spellEnd"/>
+      <w:r>
+        <w:rPr>
+          <w:rFonts w:ascii="Arial" w:hAnsi="Arial" w:cs="Arial"/>
+          <w:sz w:val="22"/>
+          <w:szCs w:val="22"/>
+          <w:lang w:val="en-US"/>
+        </w:rPr>
+        <w:t xml:space="preserve"> Master Class</w:t>
       </w:r>
       <w:r>
         <w:rPr>
@@ -1262,6 +1293,7 @@
           <w:lang w:val="en-US"/>
         </w:rPr>
       </w:pPr>
+      <w:proofErr w:type="spellStart"/>
       <w:r>
         <w:rPr>
           <w:rFonts w:ascii="Arial" w:hAnsi="Arial" w:cs="Arial"/>
@@ -1271,6 +1303,7 @@
         </w:rPr>
         <w:t>Inglês</w:t>
       </w:r>
+      <w:proofErr w:type="spellEnd"/>
       <w:r>
         <w:rPr>
           <w:rFonts w:ascii="Arial" w:hAnsi="Arial" w:cs="Arial"/>
@@ -1419,7 +1452,15 @@
           <w:rFonts w:ascii="Arial" w:hAnsi="Arial" w:cs="Arial"/>
           <w:szCs w:val="24"/>
         </w:rPr>
-        <w:t xml:space="preserve"> e soluções de chat</w:t>
+        <w:t xml:space="preserve"> e soluções de </w:t>
+      </w:r>
+      <w:proofErr w:type="spellStart"/>
+      <w:r>
+        <w:rPr>
+          <w:rFonts w:ascii="Arial" w:hAnsi="Arial" w:cs="Arial"/>
+          <w:szCs w:val="24"/>
+        </w:rPr>
+        <w:t>chat</w:t>
       </w:r>
       <w:r>
         <w:rPr>
@@ -1428,6 +1469,7 @@
         </w:rPr>
         <w:t>bot</w:t>
       </w:r>
+      <w:proofErr w:type="spellEnd"/>
       <w:r>
         <w:rPr>
           <w:rFonts w:ascii="Arial" w:hAnsi="Arial" w:cs="Arial"/>
@@ -1505,12 +1547,21 @@
         </w:rPr>
         <w:t xml:space="preserve">de </w:t>
       </w:r>
-      <w:r>
-        <w:rPr>
-          <w:rFonts w:ascii="Arial" w:hAnsi="Arial" w:cs="Arial"/>
-          <w:szCs w:val="24"/>
-        </w:rPr>
-        <w:t>API´s REST</w:t>
+      <w:proofErr w:type="spellStart"/>
+      <w:r>
+        <w:rPr>
+          <w:rFonts w:ascii="Arial" w:hAnsi="Arial" w:cs="Arial"/>
+          <w:szCs w:val="24"/>
+        </w:rPr>
+        <w:t>API´s</w:t>
+      </w:r>
+      <w:proofErr w:type="spellEnd"/>
+      <w:r>
+        <w:rPr>
+          <w:rFonts w:ascii="Arial" w:hAnsi="Arial" w:cs="Arial"/>
+          <w:szCs w:val="24"/>
+        </w:rPr>
+        <w:t xml:space="preserve"> REST</w:t>
       </w:r>
       <w:r>
         <w:rPr>
@@ -1524,7 +1575,15 @@
           <w:rFonts w:ascii="Arial" w:hAnsi="Arial" w:cs="Arial"/>
           <w:szCs w:val="24"/>
         </w:rPr>
-        <w:t xml:space="preserve"> de alta disponibilidade em ambientes on-pr</w:t>
+        <w:t xml:space="preserve"> de alta disponibilidade em ambientes </w:t>
+      </w:r>
+      <w:proofErr w:type="spellStart"/>
+      <w:r>
+        <w:rPr>
+          <w:rFonts w:ascii="Arial" w:hAnsi="Arial" w:cs="Arial"/>
+          <w:szCs w:val="24"/>
+        </w:rPr>
+        <w:t>on-pr</w:t>
       </w:r>
       <w:r>
         <w:rPr>
@@ -1538,7 +1597,15 @@
           <w:rFonts w:ascii="Arial" w:hAnsi="Arial" w:cs="Arial"/>
           <w:szCs w:val="24"/>
         </w:rPr>
-        <w:t>mise e cloud</w:t>
+        <w:t>mise</w:t>
+      </w:r>
+      <w:proofErr w:type="spellEnd"/>
+      <w:r>
+        <w:rPr>
+          <w:rFonts w:ascii="Arial" w:hAnsi="Arial" w:cs="Arial"/>
+          <w:szCs w:val="24"/>
+        </w:rPr>
+        <w:t xml:space="preserve"> e cloud</w:t>
       </w:r>
       <w:r>
         <w:rPr>
@@ -1772,6 +1839,7 @@
         </w:rPr>
         <w:t xml:space="preserve"> o </w:t>
       </w:r>
+      <w:proofErr w:type="spellStart"/>
       <w:r>
         <w:rPr>
           <w:rFonts w:ascii="Arial" w:hAnsi="Arial" w:cs="Arial"/>
@@ -1784,8 +1852,17 @@
           <w:rFonts w:ascii="Arial" w:hAnsi="Arial" w:cs="Arial"/>
           <w:szCs w:val="24"/>
         </w:rPr>
-        <w:t xml:space="preserve">roduct </w:t>
-      </w:r>
+        <w:t>roduct</w:t>
+      </w:r>
+      <w:proofErr w:type="spellEnd"/>
+      <w:r>
+        <w:rPr>
+          <w:rFonts w:ascii="Arial" w:hAnsi="Arial" w:cs="Arial"/>
+          <w:szCs w:val="24"/>
+        </w:rPr>
+        <w:t xml:space="preserve"> </w:t>
+      </w:r>
+      <w:proofErr w:type="spellStart"/>
       <w:r>
         <w:rPr>
           <w:rFonts w:ascii="Arial" w:hAnsi="Arial" w:cs="Arial"/>
@@ -1798,7 +1875,15 @@
           <w:rFonts w:ascii="Arial" w:hAnsi="Arial" w:cs="Arial"/>
           <w:szCs w:val="24"/>
         </w:rPr>
-        <w:t xml:space="preserve">wner no refinamento das estórias, garantindo que os processos e conceitos descritos pelo Scrum sejam </w:t>
+        <w:t>wner</w:t>
+      </w:r>
+      <w:proofErr w:type="spellEnd"/>
+      <w:r>
+        <w:rPr>
+          <w:rFonts w:ascii="Arial" w:hAnsi="Arial" w:cs="Arial"/>
+          <w:szCs w:val="24"/>
+        </w:rPr>
+        <w:t xml:space="preserve"> no refinamento das estórias, garantindo que os processos e conceitos descritos pelo Scrum sejam </w:t>
       </w:r>
       <w:r>
         <w:rPr>
@@ -1852,7 +1937,23 @@
           <w:rFonts w:ascii="Arial" w:hAnsi="Arial" w:cs="Arial"/>
           <w:szCs w:val="24"/>
         </w:rPr>
-        <w:t xml:space="preserve">na utilização e na promoção de boas práticas relacionadas ao versionamento de código e a estratégias de gestão de branchs, </w:t>
+        <w:t xml:space="preserve">na utilização e na promoção de boas práticas relacionadas ao versionamento de código e a estratégias de gestão de </w:t>
+      </w:r>
+      <w:proofErr w:type="spellStart"/>
+      <w:r>
+        <w:rPr>
+          <w:rFonts w:ascii="Arial" w:hAnsi="Arial" w:cs="Arial"/>
+          <w:szCs w:val="24"/>
+        </w:rPr>
+        <w:t>branchs</w:t>
+      </w:r>
+      <w:proofErr w:type="spellEnd"/>
+      <w:r>
+        <w:rPr>
+          <w:rFonts w:ascii="Arial" w:hAnsi="Arial" w:cs="Arial"/>
+          <w:szCs w:val="24"/>
+        </w:rPr>
+        <w:t xml:space="preserve">, </w:t>
       </w:r>
       <w:r>
         <w:rPr>
@@ -1868,6 +1969,7 @@
         </w:rPr>
         <w:t xml:space="preserve">plataformas baseadas em </w:t>
       </w:r>
+      <w:proofErr w:type="spellStart"/>
       <w:r>
         <w:rPr>
           <w:rFonts w:ascii="Arial" w:hAnsi="Arial" w:cs="Arial"/>
@@ -1875,6 +1977,7 @@
         </w:rPr>
         <w:t>Git</w:t>
       </w:r>
+      <w:proofErr w:type="spellEnd"/>
       <w:r>
         <w:rPr>
           <w:rFonts w:ascii="Arial" w:hAnsi="Arial" w:cs="Arial"/>
@@ -1882,6 +1985,7 @@
         </w:rPr>
         <w:t xml:space="preserve">, tais como </w:t>
       </w:r>
+      <w:proofErr w:type="spellStart"/>
       <w:r>
         <w:rPr>
           <w:rFonts w:ascii="Arial" w:hAnsi="Arial" w:cs="Arial"/>
@@ -1894,8 +1998,17 @@
           <w:rFonts w:ascii="Arial" w:hAnsi="Arial" w:cs="Arial"/>
           <w:szCs w:val="24"/>
         </w:rPr>
-        <w:t xml:space="preserve">ithub e </w:t>
-      </w:r>
+        <w:t>ithub</w:t>
+      </w:r>
+      <w:proofErr w:type="spellEnd"/>
+      <w:r>
+        <w:rPr>
+          <w:rFonts w:ascii="Arial" w:hAnsi="Arial" w:cs="Arial"/>
+          <w:szCs w:val="24"/>
+        </w:rPr>
+        <w:t xml:space="preserve"> e </w:t>
+      </w:r>
+      <w:proofErr w:type="spellStart"/>
       <w:r>
         <w:rPr>
           <w:rFonts w:ascii="Arial" w:hAnsi="Arial" w:cs="Arial"/>
@@ -1908,7 +2021,15 @@
           <w:rFonts w:ascii="Arial" w:hAnsi="Arial" w:cs="Arial"/>
           <w:szCs w:val="24"/>
         </w:rPr>
-        <w:t>itlab,</w:t>
+        <w:t>itlab</w:t>
+      </w:r>
+      <w:proofErr w:type="spellEnd"/>
+      <w:r>
+        <w:rPr>
+          <w:rFonts w:ascii="Arial" w:hAnsi="Arial" w:cs="Arial"/>
+          <w:szCs w:val="24"/>
+        </w:rPr>
+        <w:t>,</w:t>
       </w:r>
       <w:r>
         <w:rPr>
@@ -1943,7 +2064,15 @@
           <w:rFonts w:ascii="Arial" w:hAnsi="Arial" w:cs="Arial"/>
           <w:szCs w:val="24"/>
         </w:rPr>
-        <w:t xml:space="preserve"> Git</w:t>
+        <w:t xml:space="preserve"> </w:t>
+      </w:r>
+      <w:proofErr w:type="spellStart"/>
+      <w:r>
+        <w:rPr>
+          <w:rFonts w:ascii="Arial" w:hAnsi="Arial" w:cs="Arial"/>
+          <w:szCs w:val="24"/>
+        </w:rPr>
+        <w:t>Git</w:t>
       </w:r>
       <w:r>
         <w:rPr>
@@ -1957,7 +2086,15 @@
           <w:rFonts w:ascii="Arial" w:hAnsi="Arial" w:cs="Arial"/>
           <w:szCs w:val="24"/>
         </w:rPr>
-        <w:t>low.</w:t>
+        <w:t>low</w:t>
+      </w:r>
+      <w:proofErr w:type="spellEnd"/>
+      <w:r>
+        <w:rPr>
+          <w:rFonts w:ascii="Arial" w:hAnsi="Arial" w:cs="Arial"/>
+          <w:szCs w:val="24"/>
+        </w:rPr>
+        <w:t>.</w:t>
       </w:r>
     </w:p>
     <w:p>
@@ -1988,8 +2125,33 @@
           <w:rFonts w:ascii="Arial" w:hAnsi="Arial" w:cs="Arial"/>
           <w:szCs w:val="24"/>
         </w:rPr>
-        <w:t>Experiência na utilização e na construção de esteiras para entrega de software (CI e CD), utilizando o GitLab, integrações com o Code</w:t>
-      </w:r>
+        <w:t xml:space="preserve">Experiência na utilização e na construção de esteiras para entrega de software (CI e CD), utilizando o </w:t>
+      </w:r>
+      <w:proofErr w:type="spellStart"/>
+      <w:r>
+        <w:rPr>
+          <w:rFonts w:ascii="Arial" w:hAnsi="Arial" w:cs="Arial"/>
+          <w:szCs w:val="24"/>
+        </w:rPr>
+        <w:t>GitLab</w:t>
+      </w:r>
+      <w:proofErr w:type="spellEnd"/>
+      <w:r>
+        <w:rPr>
+          <w:rFonts w:ascii="Arial" w:hAnsi="Arial" w:cs="Arial"/>
+          <w:szCs w:val="24"/>
+        </w:rPr>
+        <w:t xml:space="preserve">, integrações com o </w:t>
+      </w:r>
+      <w:proofErr w:type="spellStart"/>
+      <w:r>
+        <w:rPr>
+          <w:rFonts w:ascii="Arial" w:hAnsi="Arial" w:cs="Arial"/>
+          <w:szCs w:val="24"/>
+        </w:rPr>
+        <w:t>Code</w:t>
+      </w:r>
+      <w:proofErr w:type="spellEnd"/>
       <w:r>
         <w:rPr>
           <w:rFonts w:ascii="Arial" w:hAnsi="Arial" w:cs="Arial"/>
@@ -1997,13 +2159,31 @@
         </w:rPr>
         <w:t xml:space="preserve"> </w:t>
       </w:r>
-      <w:r>
-        <w:rPr>
-          <w:rFonts w:ascii="Arial" w:hAnsi="Arial" w:cs="Arial"/>
-          <w:szCs w:val="24"/>
-        </w:rPr>
-        <w:t>Commit e criação de pipelines no Code</w:t>
-      </w:r>
+      <w:proofErr w:type="spellStart"/>
+      <w:r>
+        <w:rPr>
+          <w:rFonts w:ascii="Arial" w:hAnsi="Arial" w:cs="Arial"/>
+          <w:szCs w:val="24"/>
+        </w:rPr>
+        <w:t>Commit</w:t>
+      </w:r>
+      <w:proofErr w:type="spellEnd"/>
+      <w:r>
+        <w:rPr>
+          <w:rFonts w:ascii="Arial" w:hAnsi="Arial" w:cs="Arial"/>
+          <w:szCs w:val="24"/>
+        </w:rPr>
+        <w:t xml:space="preserve"> e criação de pipelines no </w:t>
+      </w:r>
+      <w:proofErr w:type="spellStart"/>
+      <w:r>
+        <w:rPr>
+          <w:rFonts w:ascii="Arial" w:hAnsi="Arial" w:cs="Arial"/>
+          <w:szCs w:val="24"/>
+        </w:rPr>
+        <w:t>Code</w:t>
+      </w:r>
+      <w:proofErr w:type="spellEnd"/>
       <w:r>
         <w:rPr>
           <w:rFonts w:ascii="Arial" w:hAnsi="Arial" w:cs="Arial"/>
@@ -2048,14 +2228,46 @@
           <w:rFonts w:ascii="Arial" w:hAnsi="Arial" w:cs="Arial"/>
           <w:szCs w:val="24"/>
         </w:rPr>
-        <w:t>Experiência na gestão de ambientes Amazon (AWS)</w:t>
-      </w:r>
-      <w:r>
-        <w:rPr>
-          <w:rFonts w:ascii="Arial" w:hAnsi="Arial" w:cs="Arial"/>
-          <w:szCs w:val="24"/>
-        </w:rPr>
-        <w:t>, definindo arquiteturas com base no Well-Architected Framework e buscando sempre garantir a excelência operacional, segurança, confiabilidade, performance e otimização de custos ao utilizar recursos na nuvem</w:t>
+        <w:t xml:space="preserve">Experiência na gestão de ambientes </w:t>
+      </w:r>
+      <w:proofErr w:type="spellStart"/>
+      <w:r>
+        <w:rPr>
+          <w:rFonts w:ascii="Arial" w:hAnsi="Arial" w:cs="Arial"/>
+          <w:szCs w:val="24"/>
+        </w:rPr>
+        <w:t>Amazon</w:t>
+      </w:r>
+      <w:proofErr w:type="spellEnd"/>
+      <w:r>
+        <w:rPr>
+          <w:rFonts w:ascii="Arial" w:hAnsi="Arial" w:cs="Arial"/>
+          <w:szCs w:val="24"/>
+        </w:rPr>
+        <w:t xml:space="preserve"> (AWS)</w:t>
+      </w:r>
+      <w:r>
+        <w:rPr>
+          <w:rFonts w:ascii="Arial" w:hAnsi="Arial" w:cs="Arial"/>
+          <w:szCs w:val="24"/>
+        </w:rPr>
+        <w:t xml:space="preserve">, definindo arquiteturas com base no </w:t>
+      </w:r>
+      <w:proofErr w:type="spellStart"/>
+      <w:r>
+        <w:rPr>
+          <w:rFonts w:ascii="Arial" w:hAnsi="Arial" w:cs="Arial"/>
+          <w:szCs w:val="24"/>
+        </w:rPr>
+        <w:t>Well-Architected</w:t>
+      </w:r>
+      <w:proofErr w:type="spellEnd"/>
+      <w:r>
+        <w:rPr>
+          <w:rFonts w:ascii="Arial" w:hAnsi="Arial" w:cs="Arial"/>
+          <w:szCs w:val="24"/>
+        </w:rPr>
+        <w:t xml:space="preserve"> Framework e buscando sempre garantir a excelência operacional, segurança, confiabilidade, performance e otimização de custos ao utilizar recursos na nuvem</w:t>
       </w:r>
       <w:r>
         <w:rPr>
@@ -2110,6 +2322,7 @@
         </w:rPr>
         <w:t>-</w:t>
       </w:r>
+      <w:proofErr w:type="spellStart"/>
       <w:r>
         <w:rPr>
           <w:rFonts w:ascii="Arial" w:hAnsi="Arial" w:cs="Arial"/>
@@ -2117,6 +2330,7 @@
         </w:rPr>
         <w:t>first</w:t>
       </w:r>
+      <w:proofErr w:type="spellEnd"/>
       <w:r>
         <w:rPr>
           <w:rFonts w:ascii="Arial" w:hAnsi="Arial" w:cs="Arial"/>
@@ -2166,6 +2380,7 @@
         </w:rPr>
         <w:t xml:space="preserve">ambda </w:t>
       </w:r>
+      <w:proofErr w:type="spellStart"/>
       <w:r>
         <w:rPr>
           <w:rFonts w:ascii="Arial" w:hAnsi="Arial" w:cs="Arial"/>
@@ -2180,6 +2395,7 @@
         </w:rPr>
         <w:t>unctions</w:t>
       </w:r>
+      <w:proofErr w:type="spellEnd"/>
       <w:r>
         <w:rPr>
           <w:rFonts w:ascii="Arial" w:hAnsi="Arial" w:cs="Arial"/>
@@ -2187,12 +2403,29 @@
         </w:rPr>
         <w:t xml:space="preserve">, </w:t>
       </w:r>
-      <w:r>
-        <w:rPr>
-          <w:rFonts w:ascii="Arial" w:hAnsi="Arial" w:cs="Arial"/>
-          <w:szCs w:val="24"/>
-        </w:rPr>
-        <w:t>StepFunctions para definição de processos, DynamoD</w:t>
+      <w:proofErr w:type="spellStart"/>
+      <w:r>
+        <w:rPr>
+          <w:rFonts w:ascii="Arial" w:hAnsi="Arial" w:cs="Arial"/>
+          <w:szCs w:val="24"/>
+        </w:rPr>
+        <w:t>StepFunctions</w:t>
+      </w:r>
+      <w:proofErr w:type="spellEnd"/>
+      <w:r>
+        <w:rPr>
+          <w:rFonts w:ascii="Arial" w:hAnsi="Arial" w:cs="Arial"/>
+          <w:szCs w:val="24"/>
+        </w:rPr>
+        <w:t xml:space="preserve"> para definição de processos, </w:t>
+      </w:r>
+      <w:proofErr w:type="spellStart"/>
+      <w:r>
+        <w:rPr>
+          <w:rFonts w:ascii="Arial" w:hAnsi="Arial" w:cs="Arial"/>
+          <w:szCs w:val="24"/>
+        </w:rPr>
+        <w:t>DynamoD</w:t>
       </w:r>
       <w:r>
         <w:rPr>
@@ -2201,6 +2434,7 @@
         </w:rPr>
         <w:t>B</w:t>
       </w:r>
+      <w:proofErr w:type="spellEnd"/>
       <w:r>
         <w:rPr>
           <w:rFonts w:ascii="Arial" w:hAnsi="Arial" w:cs="Arial"/>
@@ -2208,6 +2442,7 @@
         </w:rPr>
         <w:t xml:space="preserve"> para armazenamento dos dados e filas para processamento assíncrono de informações como </w:t>
       </w:r>
+      <w:proofErr w:type="spellStart"/>
       <w:r>
         <w:rPr>
           <w:rFonts w:ascii="Arial" w:hAnsi="Arial" w:cs="Arial"/>
@@ -2220,7 +2455,15 @@
           <w:rFonts w:ascii="Arial" w:hAnsi="Arial" w:cs="Arial"/>
           <w:szCs w:val="24"/>
         </w:rPr>
-        <w:t>treams, SQS e SNS.</w:t>
+        <w:t>treams</w:t>
+      </w:r>
+      <w:proofErr w:type="spellEnd"/>
+      <w:r>
+        <w:rPr>
+          <w:rFonts w:ascii="Arial" w:hAnsi="Arial" w:cs="Arial"/>
+          <w:szCs w:val="24"/>
+        </w:rPr>
+        <w:t>, SQS e SNS.</w:t>
       </w:r>
     </w:p>
     <w:p>
@@ -2454,7 +2697,23 @@
           <w:rFonts w:ascii="Arial" w:hAnsi="Arial" w:cs="Arial"/>
           <w:szCs w:val="24"/>
         </w:rPr>
-        <w:t xml:space="preserve">e, NodeJs </w:t>
+        <w:t xml:space="preserve">e, </w:t>
+      </w:r>
+      <w:proofErr w:type="spellStart"/>
+      <w:r>
+        <w:rPr>
+          <w:rFonts w:ascii="Arial" w:hAnsi="Arial" w:cs="Arial"/>
+          <w:szCs w:val="24"/>
+        </w:rPr>
+        <w:t>NodeJs</w:t>
+      </w:r>
+      <w:proofErr w:type="spellEnd"/>
+      <w:r>
+        <w:rPr>
+          <w:rFonts w:ascii="Arial" w:hAnsi="Arial" w:cs="Arial"/>
+          <w:szCs w:val="24"/>
+        </w:rPr>
+        <w:t xml:space="preserve"> </w:t>
       </w:r>
       <w:r>
         <w:rPr>
@@ -2519,6 +2778,7 @@
         </w:rPr>
         <w:t xml:space="preserve">, </w:t>
       </w:r>
+      <w:proofErr w:type="spellStart"/>
       <w:r>
         <w:rPr>
           <w:rFonts w:ascii="Arial" w:hAnsi="Arial" w:cs="Arial"/>
@@ -2526,6 +2786,7 @@
         </w:rPr>
         <w:t>DynamoDB</w:t>
       </w:r>
+      <w:proofErr w:type="spellEnd"/>
       <w:r>
         <w:rPr>
           <w:rFonts w:ascii="Arial" w:hAnsi="Arial" w:cs="Arial"/>
@@ -2584,6 +2845,7 @@
         </w:rPr>
         <w:t>-</w:t>
       </w:r>
+      <w:proofErr w:type="spellStart"/>
       <w:r>
         <w:rPr>
           <w:rFonts w:ascii="Arial" w:hAnsi="Arial" w:cs="Arial"/>
@@ -2596,7 +2858,15 @@
           <w:rFonts w:ascii="Arial" w:hAnsi="Arial" w:cs="Arial"/>
           <w:szCs w:val="24"/>
         </w:rPr>
-        <w:t>t, principalmente na AWS,</w:t>
+        <w:t>t</w:t>
+      </w:r>
+      <w:proofErr w:type="spellEnd"/>
+      <w:r>
+        <w:rPr>
+          <w:rFonts w:ascii="Arial" w:hAnsi="Arial" w:cs="Arial"/>
+          <w:szCs w:val="24"/>
+        </w:rPr>
+        <w:t>, principalmente na AWS,</w:t>
       </w:r>
       <w:r>
         <w:rPr>
@@ -2610,8 +2880,17 @@
           <w:rFonts w:ascii="Arial" w:hAnsi="Arial" w:cs="Arial"/>
           <w:szCs w:val="24"/>
         </w:rPr>
-        <w:t>com foco na utilização de recursos serverless</w:t>
-      </w:r>
+        <w:t xml:space="preserve">com foco na utilização de recursos </w:t>
+      </w:r>
+      <w:proofErr w:type="spellStart"/>
+      <w:r>
+        <w:rPr>
+          <w:rFonts w:ascii="Arial" w:hAnsi="Arial" w:cs="Arial"/>
+          <w:szCs w:val="24"/>
+        </w:rPr>
+        <w:t>serverless</w:t>
+      </w:r>
+      <w:proofErr w:type="spellEnd"/>
       <w:r>
         <w:rPr>
           <w:rFonts w:ascii="Arial" w:hAnsi="Arial" w:cs="Arial"/>
@@ -2647,8 +2926,65 @@
           <w:rFonts w:ascii="Arial" w:hAnsi="Arial" w:cs="Arial"/>
           <w:szCs w:val="24"/>
         </w:rPr>
-        <w:t>Criar e manter uma estratégia DevOps que garanta o versionamento, build, teste e deploy das aplicações da forma mais automatizada possível, utilizando recursos como GitLab, Code</w:t>
-      </w:r>
+        <w:t xml:space="preserve">Criar e manter uma estratégia </w:t>
+      </w:r>
+      <w:proofErr w:type="spellStart"/>
+      <w:r>
+        <w:rPr>
+          <w:rFonts w:ascii="Arial" w:hAnsi="Arial" w:cs="Arial"/>
+          <w:szCs w:val="24"/>
+        </w:rPr>
+        <w:t>DevOps</w:t>
+      </w:r>
+      <w:proofErr w:type="spellEnd"/>
+      <w:r>
+        <w:rPr>
+          <w:rFonts w:ascii="Arial" w:hAnsi="Arial" w:cs="Arial"/>
+          <w:szCs w:val="24"/>
+        </w:rPr>
+        <w:t xml:space="preserve"> que garanta o versionamento, build, teste e </w:t>
+      </w:r>
+      <w:proofErr w:type="spellStart"/>
+      <w:r>
+        <w:rPr>
+          <w:rFonts w:ascii="Arial" w:hAnsi="Arial" w:cs="Arial"/>
+          <w:szCs w:val="24"/>
+        </w:rPr>
+        <w:t>deploy</w:t>
+      </w:r>
+      <w:proofErr w:type="spellEnd"/>
+      <w:r>
+        <w:rPr>
+          <w:rFonts w:ascii="Arial" w:hAnsi="Arial" w:cs="Arial"/>
+          <w:szCs w:val="24"/>
+        </w:rPr>
+        <w:t xml:space="preserve"> das aplicações da forma mais automatizada possível, utilizando recursos como </w:t>
+      </w:r>
+      <w:proofErr w:type="spellStart"/>
+      <w:r>
+        <w:rPr>
+          <w:rFonts w:ascii="Arial" w:hAnsi="Arial" w:cs="Arial"/>
+          <w:szCs w:val="24"/>
+        </w:rPr>
+        <w:t>GitLab</w:t>
+      </w:r>
+      <w:proofErr w:type="spellEnd"/>
+      <w:r>
+        <w:rPr>
+          <w:rFonts w:ascii="Arial" w:hAnsi="Arial" w:cs="Arial"/>
+          <w:szCs w:val="24"/>
+        </w:rPr>
+        <w:t xml:space="preserve">, </w:t>
+      </w:r>
+      <w:proofErr w:type="spellStart"/>
+      <w:r>
+        <w:rPr>
+          <w:rFonts w:ascii="Arial" w:hAnsi="Arial" w:cs="Arial"/>
+          <w:szCs w:val="24"/>
+        </w:rPr>
+        <w:t>Code</w:t>
+      </w:r>
+      <w:proofErr w:type="spellEnd"/>
       <w:r>
         <w:rPr>
           <w:rFonts w:ascii="Arial" w:hAnsi="Arial" w:cs="Arial"/>
@@ -2656,13 +2992,31 @@
         </w:rPr>
         <w:t xml:space="preserve"> </w:t>
       </w:r>
-      <w:r>
-        <w:rPr>
-          <w:rFonts w:ascii="Arial" w:hAnsi="Arial" w:cs="Arial"/>
-          <w:szCs w:val="24"/>
-        </w:rPr>
-        <w:t>Commit, Code</w:t>
-      </w:r>
+      <w:proofErr w:type="spellStart"/>
+      <w:r>
+        <w:rPr>
+          <w:rFonts w:ascii="Arial" w:hAnsi="Arial" w:cs="Arial"/>
+          <w:szCs w:val="24"/>
+        </w:rPr>
+        <w:t>Commit</w:t>
+      </w:r>
+      <w:proofErr w:type="spellEnd"/>
+      <w:r>
+        <w:rPr>
+          <w:rFonts w:ascii="Arial" w:hAnsi="Arial" w:cs="Arial"/>
+          <w:szCs w:val="24"/>
+        </w:rPr>
+        <w:t xml:space="preserve">, </w:t>
+      </w:r>
+      <w:proofErr w:type="spellStart"/>
+      <w:r>
+        <w:rPr>
+          <w:rFonts w:ascii="Arial" w:hAnsi="Arial" w:cs="Arial"/>
+          <w:szCs w:val="24"/>
+        </w:rPr>
+        <w:t>Code</w:t>
+      </w:r>
+      <w:proofErr w:type="spellEnd"/>
       <w:r>
         <w:rPr>
           <w:rFonts w:ascii="Arial" w:hAnsi="Arial" w:cs="Arial"/>
@@ -2675,8 +3029,17 @@
           <w:rFonts w:ascii="Arial" w:hAnsi="Arial" w:cs="Arial"/>
           <w:szCs w:val="24"/>
         </w:rPr>
-        <w:t>Build, Code</w:t>
-      </w:r>
+        <w:t xml:space="preserve">Build, </w:t>
+      </w:r>
+      <w:proofErr w:type="spellStart"/>
+      <w:r>
+        <w:rPr>
+          <w:rFonts w:ascii="Arial" w:hAnsi="Arial" w:cs="Arial"/>
+          <w:szCs w:val="24"/>
+        </w:rPr>
+        <w:t>Code</w:t>
+      </w:r>
+      <w:proofErr w:type="spellEnd"/>
       <w:r>
         <w:rPr>
           <w:rFonts w:ascii="Arial" w:hAnsi="Arial" w:cs="Arial"/>
@@ -2684,12 +3047,37 @@
         </w:rPr>
         <w:t xml:space="preserve"> </w:t>
       </w:r>
-      <w:r>
-        <w:rPr>
-          <w:rFonts w:ascii="Arial" w:hAnsi="Arial" w:cs="Arial"/>
-          <w:szCs w:val="24"/>
-        </w:rPr>
-        <w:t>Deploy e Code Pipeline para orquestração</w:t>
+      <w:proofErr w:type="spellStart"/>
+      <w:r>
+        <w:rPr>
+          <w:rFonts w:ascii="Arial" w:hAnsi="Arial" w:cs="Arial"/>
+          <w:szCs w:val="24"/>
+        </w:rPr>
+        <w:t>Deploy</w:t>
+      </w:r>
+      <w:proofErr w:type="spellEnd"/>
+      <w:r>
+        <w:rPr>
+          <w:rFonts w:ascii="Arial" w:hAnsi="Arial" w:cs="Arial"/>
+          <w:szCs w:val="24"/>
+        </w:rPr>
+        <w:t xml:space="preserve"> e </w:t>
+      </w:r>
+      <w:proofErr w:type="spellStart"/>
+      <w:r>
+        <w:rPr>
+          <w:rFonts w:ascii="Arial" w:hAnsi="Arial" w:cs="Arial"/>
+          <w:szCs w:val="24"/>
+        </w:rPr>
+        <w:t>Code</w:t>
+      </w:r>
+      <w:proofErr w:type="spellEnd"/>
+      <w:r>
+        <w:rPr>
+          <w:rFonts w:ascii="Arial" w:hAnsi="Arial" w:cs="Arial"/>
+          <w:szCs w:val="24"/>
+        </w:rPr>
+        <w:t xml:space="preserve"> Pipeline para orquestração</w:t>
       </w:r>
       <w:r>
         <w:rPr>
@@ -2728,27 +3116,15 @@
         </w:rPr>
         <w:t xml:space="preserve"> </w:t>
       </w:r>
-      <w:r>
-        <w:rPr>
-          <w:rFonts w:ascii="Arial" w:hAnsi="Arial" w:cs="Arial"/>
-          <w:szCs w:val="24"/>
-        </w:rPr>
-        <w:t xml:space="preserve">Formation, Terraform, </w:t>
-      </w:r>
-      <w:r>
-        <w:rPr>
-          <w:rFonts w:ascii="Arial" w:hAnsi="Arial" w:cs="Arial"/>
-          <w:szCs w:val="24"/>
-        </w:rPr>
-        <w:t xml:space="preserve">Pulumi, </w:t>
-      </w:r>
-      <w:r>
-        <w:rPr>
-          <w:rFonts w:ascii="Arial" w:hAnsi="Arial" w:cs="Arial"/>
-          <w:szCs w:val="24"/>
-        </w:rPr>
-        <w:t>Serverless Framework</w:t>
-      </w:r>
+      <w:proofErr w:type="spellStart"/>
+      <w:r>
+        <w:rPr>
+          <w:rFonts w:ascii="Arial" w:hAnsi="Arial" w:cs="Arial"/>
+          <w:szCs w:val="24"/>
+        </w:rPr>
+        <w:t>Formation</w:t>
+      </w:r>
+      <w:proofErr w:type="spellEnd"/>
       <w:r>
         <w:rPr>
           <w:rFonts w:ascii="Arial" w:hAnsi="Arial" w:cs="Arial"/>
@@ -2756,6 +3132,62 @@
         </w:rPr>
         <w:t xml:space="preserve">, </w:t>
       </w:r>
+      <w:proofErr w:type="spellStart"/>
+      <w:r>
+        <w:rPr>
+          <w:rFonts w:ascii="Arial" w:hAnsi="Arial" w:cs="Arial"/>
+          <w:szCs w:val="24"/>
+        </w:rPr>
+        <w:t>Terraform</w:t>
+      </w:r>
+      <w:proofErr w:type="spellEnd"/>
+      <w:r>
+        <w:rPr>
+          <w:rFonts w:ascii="Arial" w:hAnsi="Arial" w:cs="Arial"/>
+          <w:szCs w:val="24"/>
+        </w:rPr>
+        <w:t xml:space="preserve">, </w:t>
+      </w:r>
+      <w:proofErr w:type="spellStart"/>
+      <w:r>
+        <w:rPr>
+          <w:rFonts w:ascii="Arial" w:hAnsi="Arial" w:cs="Arial"/>
+          <w:szCs w:val="24"/>
+        </w:rPr>
+        <w:t>Pulumi</w:t>
+      </w:r>
+      <w:proofErr w:type="spellEnd"/>
+      <w:r>
+        <w:rPr>
+          <w:rFonts w:ascii="Arial" w:hAnsi="Arial" w:cs="Arial"/>
+          <w:szCs w:val="24"/>
+        </w:rPr>
+        <w:t xml:space="preserve">, </w:t>
+      </w:r>
+      <w:proofErr w:type="spellStart"/>
+      <w:r>
+        <w:rPr>
+          <w:rFonts w:ascii="Arial" w:hAnsi="Arial" w:cs="Arial"/>
+          <w:szCs w:val="24"/>
+        </w:rPr>
+        <w:t>Serverless</w:t>
+      </w:r>
+      <w:proofErr w:type="spellEnd"/>
+      <w:r>
+        <w:rPr>
+          <w:rFonts w:ascii="Arial" w:hAnsi="Arial" w:cs="Arial"/>
+          <w:szCs w:val="24"/>
+        </w:rPr>
+        <w:t xml:space="preserve"> Framework</w:t>
+      </w:r>
+      <w:r>
+        <w:rPr>
+          <w:rFonts w:ascii="Arial" w:hAnsi="Arial" w:cs="Arial"/>
+          <w:szCs w:val="24"/>
+        </w:rPr>
+        <w:t xml:space="preserve">, </w:t>
+      </w:r>
+      <w:proofErr w:type="spellStart"/>
       <w:r>
         <w:rPr>
           <w:rFonts w:ascii="Arial" w:hAnsi="Arial" w:cs="Arial"/>
@@ -2763,6 +3195,7 @@
         </w:rPr>
         <w:t>Puppet</w:t>
       </w:r>
+      <w:proofErr w:type="spellEnd"/>
       <w:r>
         <w:rPr>
           <w:rFonts w:ascii="Arial" w:hAnsi="Arial" w:cs="Arial"/>
@@ -2842,7 +3275,23 @@
           <w:rFonts w:ascii="Arial" w:hAnsi="Arial" w:cs="Arial"/>
           <w:szCs w:val="24"/>
         </w:rPr>
-        <w:t xml:space="preserve">SCRUM, Kanban e </w:t>
+        <w:t xml:space="preserve">SCRUM, </w:t>
+      </w:r>
+      <w:proofErr w:type="spellStart"/>
+      <w:r>
+        <w:rPr>
+          <w:rFonts w:ascii="Arial" w:hAnsi="Arial" w:cs="Arial"/>
+          <w:szCs w:val="24"/>
+        </w:rPr>
+        <w:t>Kanban</w:t>
+      </w:r>
+      <w:proofErr w:type="spellEnd"/>
+      <w:r>
+        <w:rPr>
+          <w:rFonts w:ascii="Arial" w:hAnsi="Arial" w:cs="Arial"/>
+          <w:szCs w:val="24"/>
+        </w:rPr>
+        <w:t xml:space="preserve"> e </w:t>
       </w:r>
       <w:r>
         <w:rPr>
@@ -2916,6 +3365,7 @@
           <w:szCs w:val="24"/>
         </w:rPr>
       </w:pPr>
+      <w:proofErr w:type="spellStart"/>
       <w:r>
         <w:rPr>
           <w:rFonts w:ascii="Arial" w:hAnsi="Arial" w:cs="Arial"/>
@@ -2925,6 +3375,7 @@
         </w:rPr>
         <w:t>Nubank</w:t>
       </w:r>
+      <w:proofErr w:type="spellEnd"/>
       <w:r>
         <w:rPr>
           <w:rFonts w:ascii="Arial" w:hAnsi="Arial" w:cs="Arial"/>
@@ -3013,8 +3464,19 @@
           <w:szCs w:val="24"/>
           <w:u w:val="single"/>
         </w:rPr>
-        <w:t>Lead Software Engineer</w:t>
-      </w:r>
+        <w:t xml:space="preserve">Lead Software </w:t>
+      </w:r>
+      <w:proofErr w:type="spellStart"/>
+      <w:r>
+        <w:rPr>
+          <w:rFonts w:ascii="Arial" w:hAnsi="Arial" w:cs="Arial"/>
+          <w:b/>
+          <w:szCs w:val="24"/>
+          <w:u w:val="single"/>
+        </w:rPr>
+        <w:t>Engineer</w:t>
+      </w:r>
+      <w:proofErr w:type="spellEnd"/>
     </w:p>
     <w:p>
       <w:pPr>
@@ -3054,8 +3516,72 @@
           <w:sz w:val="20"/>
           <w:szCs w:val="24"/>
         </w:rPr>
-        <w:t>Construir a melhor experiência para os clientes de Open Finance, entregando produtos como “Balance Aggregation” e os insights de Overdraft e Idle-money</w:t>
-      </w:r>
+        <w:t xml:space="preserve">Construir a melhor experiência para os clientes de Open </w:t>
+      </w:r>
+      <w:proofErr w:type="spellStart"/>
+      <w:r>
+        <w:rPr>
+          <w:rFonts w:ascii="Arial" w:hAnsi="Arial" w:cs="Arial"/>
+          <w:sz w:val="20"/>
+          <w:szCs w:val="24"/>
+        </w:rPr>
+        <w:t>Finance</w:t>
+      </w:r>
+      <w:proofErr w:type="spellEnd"/>
+      <w:r>
+        <w:rPr>
+          <w:rFonts w:ascii="Arial" w:hAnsi="Arial" w:cs="Arial"/>
+          <w:sz w:val="20"/>
+          <w:szCs w:val="24"/>
+        </w:rPr>
+        <w:t xml:space="preserve">, entregando produtos como “Balance </w:t>
+      </w:r>
+      <w:proofErr w:type="spellStart"/>
+      <w:r>
+        <w:rPr>
+          <w:rFonts w:ascii="Arial" w:hAnsi="Arial" w:cs="Arial"/>
+          <w:sz w:val="20"/>
+          <w:szCs w:val="24"/>
+        </w:rPr>
+        <w:t>Aggregation</w:t>
+      </w:r>
+      <w:proofErr w:type="spellEnd"/>
+      <w:r>
+        <w:rPr>
+          <w:rFonts w:ascii="Arial" w:hAnsi="Arial" w:cs="Arial"/>
+          <w:sz w:val="20"/>
+          <w:szCs w:val="24"/>
+        </w:rPr>
+        <w:t xml:space="preserve">” e os insights de </w:t>
+      </w:r>
+      <w:proofErr w:type="spellStart"/>
+      <w:r>
+        <w:rPr>
+          <w:rFonts w:ascii="Arial" w:hAnsi="Arial" w:cs="Arial"/>
+          <w:sz w:val="20"/>
+          <w:szCs w:val="24"/>
+        </w:rPr>
+        <w:t>Overdraft</w:t>
+      </w:r>
+      <w:proofErr w:type="spellEnd"/>
+      <w:r>
+        <w:rPr>
+          <w:rFonts w:ascii="Arial" w:hAnsi="Arial" w:cs="Arial"/>
+          <w:sz w:val="20"/>
+          <w:szCs w:val="24"/>
+        </w:rPr>
+        <w:t xml:space="preserve"> e </w:t>
+      </w:r>
+      <w:proofErr w:type="spellStart"/>
+      <w:r>
+        <w:rPr>
+          <w:rFonts w:ascii="Arial" w:hAnsi="Arial" w:cs="Arial"/>
+          <w:sz w:val="20"/>
+          <w:szCs w:val="24"/>
+        </w:rPr>
+        <w:t>Idle-money</w:t>
+      </w:r>
+      <w:proofErr w:type="spellEnd"/>
       <w:r>
         <w:rPr>
           <w:rFonts w:ascii="Arial" w:hAnsi="Arial" w:cs="Arial"/>
@@ -3175,7 +3701,7 @@
           <w:szCs w:val="24"/>
           <w:u w:val="single"/>
         </w:rPr>
-        <w:t>atual</w:t>
+        <w:t>12/2022</w:t>
       </w:r>
       <w:r>
         <w:rPr>
@@ -3261,7 +3787,25 @@
           <w:sz w:val="20"/>
           <w:szCs w:val="24"/>
         </w:rPr>
-        <w:t>Evoluir e manter as aplicações responsáveis pelo atendimento ao corretor dentro de um ecossistema distribuído de microserviços em cloud-pública (AWS)</w:t>
+        <w:t xml:space="preserve">Evoluir e manter as aplicações responsáveis pelo atendimento ao corretor dentro de um ecossistema distribuído de </w:t>
+      </w:r>
+      <w:proofErr w:type="spellStart"/>
+      <w:r>
+        <w:rPr>
+          <w:rFonts w:ascii="Arial" w:hAnsi="Arial" w:cs="Arial"/>
+          <w:sz w:val="20"/>
+          <w:szCs w:val="24"/>
+        </w:rPr>
+        <w:t>microserviços</w:t>
+      </w:r>
+      <w:proofErr w:type="spellEnd"/>
+      <w:r>
+        <w:rPr>
+          <w:rFonts w:ascii="Arial" w:hAnsi="Arial" w:cs="Arial"/>
+          <w:sz w:val="20"/>
+          <w:szCs w:val="24"/>
+        </w:rPr>
+        <w:t xml:space="preserve"> em cloud-pública (AWS)</w:t>
       </w:r>
       <w:r>
         <w:rPr>
@@ -3277,16 +3821,98 @@
           <w:sz w:val="20"/>
           <w:szCs w:val="24"/>
         </w:rPr>
-        <w:t xml:space="preserve">Docker, Kubernetes, Istio, Terraform, </w:t>
-      </w:r>
-      <w:r>
-        <w:rPr>
-          <w:rFonts w:ascii="Arial" w:hAnsi="Arial" w:cs="Arial"/>
-          <w:sz w:val="20"/>
-          <w:szCs w:val="24"/>
-        </w:rPr>
-        <w:t>Node, NestJS e React</w:t>
-      </w:r>
+        <w:t xml:space="preserve">Docker, </w:t>
+      </w:r>
+      <w:proofErr w:type="spellStart"/>
+      <w:r>
+        <w:rPr>
+          <w:rFonts w:ascii="Arial" w:hAnsi="Arial" w:cs="Arial"/>
+          <w:sz w:val="20"/>
+          <w:szCs w:val="24"/>
+        </w:rPr>
+        <w:t>Kubernetes</w:t>
+      </w:r>
+      <w:proofErr w:type="spellEnd"/>
+      <w:r>
+        <w:rPr>
+          <w:rFonts w:ascii="Arial" w:hAnsi="Arial" w:cs="Arial"/>
+          <w:sz w:val="20"/>
+          <w:szCs w:val="24"/>
+        </w:rPr>
+        <w:t xml:space="preserve">, </w:t>
+      </w:r>
+      <w:proofErr w:type="spellStart"/>
+      <w:r>
+        <w:rPr>
+          <w:rFonts w:ascii="Arial" w:hAnsi="Arial" w:cs="Arial"/>
+          <w:sz w:val="20"/>
+          <w:szCs w:val="24"/>
+        </w:rPr>
+        <w:t>Istio</w:t>
+      </w:r>
+      <w:proofErr w:type="spellEnd"/>
+      <w:r>
+        <w:rPr>
+          <w:rFonts w:ascii="Arial" w:hAnsi="Arial" w:cs="Arial"/>
+          <w:sz w:val="20"/>
+          <w:szCs w:val="24"/>
+        </w:rPr>
+        <w:t xml:space="preserve">, </w:t>
+      </w:r>
+      <w:proofErr w:type="spellStart"/>
+      <w:r>
+        <w:rPr>
+          <w:rFonts w:ascii="Arial" w:hAnsi="Arial" w:cs="Arial"/>
+          <w:sz w:val="20"/>
+          <w:szCs w:val="24"/>
+        </w:rPr>
+        <w:t>Terraform</w:t>
+      </w:r>
+      <w:proofErr w:type="spellEnd"/>
+      <w:r>
+        <w:rPr>
+          <w:rFonts w:ascii="Arial" w:hAnsi="Arial" w:cs="Arial"/>
+          <w:sz w:val="20"/>
+          <w:szCs w:val="24"/>
+        </w:rPr>
+        <w:t xml:space="preserve">, </w:t>
+      </w:r>
+      <w:r>
+        <w:rPr>
+          <w:rFonts w:ascii="Arial" w:hAnsi="Arial" w:cs="Arial"/>
+          <w:sz w:val="20"/>
+          <w:szCs w:val="24"/>
+        </w:rPr>
+        <w:t xml:space="preserve">Node, </w:t>
+      </w:r>
+      <w:proofErr w:type="spellStart"/>
+      <w:r>
+        <w:rPr>
+          <w:rFonts w:ascii="Arial" w:hAnsi="Arial" w:cs="Arial"/>
+          <w:sz w:val="20"/>
+          <w:szCs w:val="24"/>
+        </w:rPr>
+        <w:t>NestJS</w:t>
+      </w:r>
+      <w:proofErr w:type="spellEnd"/>
+      <w:r>
+        <w:rPr>
+          <w:rFonts w:ascii="Arial" w:hAnsi="Arial" w:cs="Arial"/>
+          <w:sz w:val="20"/>
+          <w:szCs w:val="24"/>
+        </w:rPr>
+        <w:t xml:space="preserve"> e </w:t>
+      </w:r>
+      <w:proofErr w:type="spellStart"/>
+      <w:r>
+        <w:rPr>
+          <w:rFonts w:ascii="Arial" w:hAnsi="Arial" w:cs="Arial"/>
+          <w:sz w:val="20"/>
+          <w:szCs w:val="24"/>
+        </w:rPr>
+        <w:t>React</w:t>
+      </w:r>
+      <w:proofErr w:type="spellEnd"/>
       <w:r>
         <w:rPr>
           <w:rFonts w:ascii="Arial" w:hAnsi="Arial" w:cs="Arial"/>
@@ -3342,6 +3968,7 @@
         </w:rPr>
         <w:t xml:space="preserve">tendo uma atuação </w:t>
       </w:r>
+      <w:proofErr w:type="spellStart"/>
       <w:r>
         <w:rPr>
           <w:rFonts w:ascii="Arial" w:hAnsi="Arial" w:cs="Arial"/>
@@ -3352,6 +3979,7 @@
         </w:rPr>
         <w:t>cross</w:t>
       </w:r>
+      <w:proofErr w:type="spellEnd"/>
       <w:r>
         <w:rPr>
           <w:rFonts w:ascii="Arial" w:hAnsi="Arial" w:cs="Arial"/>
@@ -3376,6 +4004,7 @@
         </w:rPr>
         <w:t xml:space="preserve">um conjunto de </w:t>
       </w:r>
+      <w:proofErr w:type="spellStart"/>
       <w:r>
         <w:rPr>
           <w:rFonts w:ascii="Arial" w:hAnsi="Arial" w:cs="Arial"/>
@@ -3396,6 +4025,7 @@
         </w:rPr>
         <w:t>s</w:t>
       </w:r>
+      <w:proofErr w:type="spellEnd"/>
       <w:r>
         <w:rPr>
           <w:rFonts w:ascii="Arial" w:hAnsi="Arial" w:cs="Arial"/>
@@ -3574,6 +4204,7 @@
         </w:rPr>
         <w:t xml:space="preserve">em ambiente </w:t>
       </w:r>
+      <w:proofErr w:type="spellStart"/>
       <w:r>
         <w:rPr>
           <w:rFonts w:ascii="Arial" w:hAnsi="Arial" w:cs="Arial"/>
@@ -3584,6 +4215,7 @@
         </w:rPr>
         <w:t>on-premise</w:t>
       </w:r>
+      <w:proofErr w:type="spellEnd"/>
       <w:r>
         <w:rPr>
           <w:rFonts w:ascii="Arial" w:hAnsi="Arial" w:cs="Arial"/>
@@ -3710,6 +4342,7 @@
         </w:rPr>
         <w:t xml:space="preserve">Ser o ponto focal da </w:t>
       </w:r>
+      <w:proofErr w:type="spellStart"/>
       <w:r>
         <w:rPr>
           <w:rFonts w:ascii="Arial" w:hAnsi="Arial" w:cs="Arial"/>
@@ -3720,13 +4353,50 @@
         </w:rPr>
         <w:t>squad</w:t>
       </w:r>
-      <w:r>
-        <w:rPr>
-          <w:rFonts w:ascii="Arial" w:hAnsi="Arial" w:cs="Arial"/>
-          <w:sz w:val="20"/>
-          <w:szCs w:val="24"/>
-        </w:rPr>
-        <w:t xml:space="preserve"> no processo de migração/adoção da cloud pública promovido pelo banco, sendo o principal responsável por configurar e utilizar recursos computacionais como Clusters ECS (EC2 e Fargate), recursos de rede como VPC Endpoints e distribuição de carga por meio de ALB e NLB, promover práticas </w:t>
+      <w:proofErr w:type="spellEnd"/>
+      <w:r>
+        <w:rPr>
+          <w:rFonts w:ascii="Arial" w:hAnsi="Arial" w:cs="Arial"/>
+          <w:sz w:val="20"/>
+          <w:szCs w:val="24"/>
+        </w:rPr>
+        <w:t xml:space="preserve"> no processo de migração/adoção da cloud pública promovido pelo banco, sendo o principal responsável por configurar e utilizar recursos computacionais como Clusters ECS (EC2 e </w:t>
+      </w:r>
+      <w:proofErr w:type="spellStart"/>
+      <w:r>
+        <w:rPr>
+          <w:rFonts w:ascii="Arial" w:hAnsi="Arial" w:cs="Arial"/>
+          <w:sz w:val="20"/>
+          <w:szCs w:val="24"/>
+        </w:rPr>
+        <w:t>Fargate</w:t>
+      </w:r>
+      <w:proofErr w:type="spellEnd"/>
+      <w:r>
+        <w:rPr>
+          <w:rFonts w:ascii="Arial" w:hAnsi="Arial" w:cs="Arial"/>
+          <w:sz w:val="20"/>
+          <w:szCs w:val="24"/>
+        </w:rPr>
+        <w:t xml:space="preserve">), recursos de rede como VPC </w:t>
+      </w:r>
+      <w:proofErr w:type="spellStart"/>
+      <w:r>
+        <w:rPr>
+          <w:rFonts w:ascii="Arial" w:hAnsi="Arial" w:cs="Arial"/>
+          <w:sz w:val="20"/>
+          <w:szCs w:val="24"/>
+        </w:rPr>
+        <w:t>Endpoints</w:t>
+      </w:r>
+      <w:proofErr w:type="spellEnd"/>
+      <w:r>
+        <w:rPr>
+          <w:rFonts w:ascii="Arial" w:hAnsi="Arial" w:cs="Arial"/>
+          <w:sz w:val="20"/>
+          <w:szCs w:val="24"/>
+        </w:rPr>
+        <w:t xml:space="preserve"> e distribuição de carga por meio de ALB e NLB, promover práticas </w:t>
       </w:r>
       <w:r>
         <w:rPr>
@@ -3742,7 +4412,25 @@
           <w:sz w:val="20"/>
           <w:szCs w:val="24"/>
         </w:rPr>
-        <w:t xml:space="preserve">utilização do KMS, Parameter Store e Secrets Manager, além de ferramentas para integração e desacoplamento dos serviços como API Gateway, SNS e SQS. </w:t>
+        <w:t xml:space="preserve">utilização do KMS, </w:t>
+      </w:r>
+      <w:proofErr w:type="spellStart"/>
+      <w:r>
+        <w:rPr>
+          <w:rFonts w:ascii="Arial" w:hAnsi="Arial" w:cs="Arial"/>
+          <w:sz w:val="20"/>
+          <w:szCs w:val="24"/>
+        </w:rPr>
+        <w:t>Parameter</w:t>
+      </w:r>
+      <w:proofErr w:type="spellEnd"/>
+      <w:r>
+        <w:rPr>
+          <w:rFonts w:ascii="Arial" w:hAnsi="Arial" w:cs="Arial"/>
+          <w:sz w:val="20"/>
+          <w:szCs w:val="24"/>
+        </w:rPr>
+        <w:t xml:space="preserve"> Store e Secrets Manager, além de ferramentas para integração e desacoplamento dos serviços como API Gateway, SNS e SQS. </w:t>
       </w:r>
     </w:p>
     <w:p>
@@ -3790,23 +4478,113 @@
           <w:sz w:val="20"/>
           <w:szCs w:val="24"/>
         </w:rPr>
-        <w:t>tais como: Cloud Watch, Splunk e AppDynamics. A</w:t>
-      </w:r>
-      <w:r>
-        <w:rPr>
-          <w:rFonts w:ascii="Arial" w:hAnsi="Arial" w:cs="Arial"/>
-          <w:sz w:val="20"/>
-          <w:szCs w:val="24"/>
-        </w:rPr>
-        <w:t>lém de promover a integração entre os ambientes on-premise e cloud pública</w:t>
-      </w:r>
-      <w:r>
-        <w:rPr>
-          <w:rFonts w:ascii="Arial" w:hAnsi="Arial" w:cs="Arial"/>
-          <w:sz w:val="20"/>
-          <w:szCs w:val="24"/>
-        </w:rPr>
-        <w:t xml:space="preserve"> seguindo as políticas de segurança e os guardrails definidos pela organização</w:t>
+        <w:t xml:space="preserve">tais como: Cloud </w:t>
+      </w:r>
+      <w:proofErr w:type="spellStart"/>
+      <w:r>
+        <w:rPr>
+          <w:rFonts w:ascii="Arial" w:hAnsi="Arial" w:cs="Arial"/>
+          <w:sz w:val="20"/>
+          <w:szCs w:val="24"/>
+        </w:rPr>
+        <w:t>Watch</w:t>
+      </w:r>
+      <w:proofErr w:type="spellEnd"/>
+      <w:r>
+        <w:rPr>
+          <w:rFonts w:ascii="Arial" w:hAnsi="Arial" w:cs="Arial"/>
+          <w:sz w:val="20"/>
+          <w:szCs w:val="24"/>
+        </w:rPr>
+        <w:t xml:space="preserve">, </w:t>
+      </w:r>
+      <w:proofErr w:type="spellStart"/>
+      <w:r>
+        <w:rPr>
+          <w:rFonts w:ascii="Arial" w:hAnsi="Arial" w:cs="Arial"/>
+          <w:sz w:val="20"/>
+          <w:szCs w:val="24"/>
+        </w:rPr>
+        <w:t>Splunk</w:t>
+      </w:r>
+      <w:proofErr w:type="spellEnd"/>
+      <w:r>
+        <w:rPr>
+          <w:rFonts w:ascii="Arial" w:hAnsi="Arial" w:cs="Arial"/>
+          <w:sz w:val="20"/>
+          <w:szCs w:val="24"/>
+        </w:rPr>
+        <w:t xml:space="preserve"> e </w:t>
+      </w:r>
+      <w:proofErr w:type="spellStart"/>
+      <w:r>
+        <w:rPr>
+          <w:rFonts w:ascii="Arial" w:hAnsi="Arial" w:cs="Arial"/>
+          <w:sz w:val="20"/>
+          <w:szCs w:val="24"/>
+        </w:rPr>
+        <w:t>AppDynamics</w:t>
+      </w:r>
+      <w:proofErr w:type="spellEnd"/>
+      <w:r>
+        <w:rPr>
+          <w:rFonts w:ascii="Arial" w:hAnsi="Arial" w:cs="Arial"/>
+          <w:sz w:val="20"/>
+          <w:szCs w:val="24"/>
+        </w:rPr>
+        <w:t>. A</w:t>
+      </w:r>
+      <w:r>
+        <w:rPr>
+          <w:rFonts w:ascii="Arial" w:hAnsi="Arial" w:cs="Arial"/>
+          <w:sz w:val="20"/>
+          <w:szCs w:val="24"/>
+        </w:rPr>
+        <w:t xml:space="preserve">lém de promover a integração entre os ambientes </w:t>
+      </w:r>
+      <w:proofErr w:type="spellStart"/>
+      <w:r>
+        <w:rPr>
+          <w:rFonts w:ascii="Arial" w:hAnsi="Arial" w:cs="Arial"/>
+          <w:sz w:val="20"/>
+          <w:szCs w:val="24"/>
+        </w:rPr>
+        <w:t>on-premise</w:t>
+      </w:r>
+      <w:proofErr w:type="spellEnd"/>
+      <w:r>
+        <w:rPr>
+          <w:rFonts w:ascii="Arial" w:hAnsi="Arial" w:cs="Arial"/>
+          <w:sz w:val="20"/>
+          <w:szCs w:val="24"/>
+        </w:rPr>
+        <w:t xml:space="preserve"> e cloud pública</w:t>
+      </w:r>
+      <w:r>
+        <w:rPr>
+          <w:rFonts w:ascii="Arial" w:hAnsi="Arial" w:cs="Arial"/>
+          <w:sz w:val="20"/>
+          <w:szCs w:val="24"/>
+        </w:rPr>
+        <w:t xml:space="preserve"> seguindo as políticas de segurança e os </w:t>
+      </w:r>
+      <w:proofErr w:type="spellStart"/>
+      <w:r>
+        <w:rPr>
+          <w:rFonts w:ascii="Arial" w:hAnsi="Arial" w:cs="Arial"/>
+          <w:sz w:val="20"/>
+          <w:szCs w:val="24"/>
+        </w:rPr>
+        <w:t>guardrails</w:t>
+      </w:r>
+      <w:proofErr w:type="spellEnd"/>
+      <w:r>
+        <w:rPr>
+          <w:rFonts w:ascii="Arial" w:hAnsi="Arial" w:cs="Arial"/>
+          <w:sz w:val="20"/>
+          <w:szCs w:val="24"/>
+        </w:rPr>
+        <w:t xml:space="preserve"> definidos pela organização</w:t>
       </w:r>
       <w:r>
         <w:rPr>
@@ -3873,15 +4651,57 @@
         </w:rPr>
         <w:br/>
       </w:r>
-      <w:r>
-        <w:rPr>
-          <w:rFonts w:ascii="Arial" w:hAnsi="Arial" w:cs="Arial"/>
-          <w:b/>
-          <w:szCs w:val="24"/>
-          <w:u w:val="single"/>
-        </w:rPr>
-        <w:t>Ewave do Brasil / Scania Latin America</w:t>
-      </w:r>
+      <w:proofErr w:type="spellStart"/>
+      <w:r>
+        <w:rPr>
+          <w:rFonts w:ascii="Arial" w:hAnsi="Arial" w:cs="Arial"/>
+          <w:b/>
+          <w:szCs w:val="24"/>
+          <w:u w:val="single"/>
+        </w:rPr>
+        <w:t>Ewave</w:t>
+      </w:r>
+      <w:proofErr w:type="spellEnd"/>
+      <w:r>
+        <w:rPr>
+          <w:rFonts w:ascii="Arial" w:hAnsi="Arial" w:cs="Arial"/>
+          <w:b/>
+          <w:szCs w:val="24"/>
+          <w:u w:val="single"/>
+        </w:rPr>
+        <w:t xml:space="preserve"> do Brasil / Scania </w:t>
+      </w:r>
+      <w:proofErr w:type="spellStart"/>
+      <w:r>
+        <w:rPr>
+          <w:rFonts w:ascii="Arial" w:hAnsi="Arial" w:cs="Arial"/>
+          <w:b/>
+          <w:szCs w:val="24"/>
+          <w:u w:val="single"/>
+        </w:rPr>
+        <w:t>Latin</w:t>
+      </w:r>
+      <w:proofErr w:type="spellEnd"/>
+      <w:r>
+        <w:rPr>
+          <w:rFonts w:ascii="Arial" w:hAnsi="Arial" w:cs="Arial"/>
+          <w:b/>
+          <w:szCs w:val="24"/>
+          <w:u w:val="single"/>
+        </w:rPr>
+        <w:t xml:space="preserve"> </w:t>
+      </w:r>
+      <w:proofErr w:type="spellStart"/>
+      <w:r>
+        <w:rPr>
+          <w:rFonts w:ascii="Arial" w:hAnsi="Arial" w:cs="Arial"/>
+          <w:b/>
+          <w:szCs w:val="24"/>
+          <w:u w:val="single"/>
+        </w:rPr>
+        <w:t>America</w:t>
+      </w:r>
+      <w:proofErr w:type="spellEnd"/>
       <w:r>
         <w:rPr>
           <w:rFonts w:ascii="Arial" w:hAnsi="Arial" w:cs="Arial"/>
@@ -4112,8 +4932,36 @@
           <w:sz w:val="20"/>
           <w:szCs w:val="24"/>
         </w:rPr>
-        <w:t>articipar da migração de sistemas legados para o ambiente AWS utilizando API´s e microserviços</w:t>
-      </w:r>
+        <w:t xml:space="preserve">articipar da migração de sistemas legados para o ambiente AWS utilizando </w:t>
+      </w:r>
+      <w:proofErr w:type="spellStart"/>
+      <w:r>
+        <w:rPr>
+          <w:rFonts w:ascii="Arial" w:hAnsi="Arial" w:cs="Arial"/>
+          <w:sz w:val="20"/>
+          <w:szCs w:val="24"/>
+        </w:rPr>
+        <w:t>API´s</w:t>
+      </w:r>
+      <w:proofErr w:type="spellEnd"/>
+      <w:r>
+        <w:rPr>
+          <w:rFonts w:ascii="Arial" w:hAnsi="Arial" w:cs="Arial"/>
+          <w:sz w:val="20"/>
+          <w:szCs w:val="24"/>
+        </w:rPr>
+        <w:t xml:space="preserve"> e </w:t>
+      </w:r>
+      <w:proofErr w:type="spellStart"/>
+      <w:r>
+        <w:rPr>
+          <w:rFonts w:ascii="Arial" w:hAnsi="Arial" w:cs="Arial"/>
+          <w:sz w:val="20"/>
+          <w:szCs w:val="24"/>
+        </w:rPr>
+        <w:t>microserviços</w:t>
+      </w:r>
+      <w:proofErr w:type="spellEnd"/>
       <w:r>
         <w:rPr>
           <w:rFonts w:ascii="Arial" w:hAnsi="Arial" w:cs="Arial"/>
@@ -4222,7 +5070,61 @@
           <w:sz w:val="20"/>
           <w:szCs w:val="24"/>
         </w:rPr>
-        <w:t>tuar na equipe de supporting processes, atendendo os key users de cada sistema, garantindo o funcionamento e a evolução dos sistemas internos da organização</w:t>
+        <w:t xml:space="preserve">tuar na equipe de </w:t>
+      </w:r>
+      <w:proofErr w:type="spellStart"/>
+      <w:r>
+        <w:rPr>
+          <w:rFonts w:ascii="Arial" w:hAnsi="Arial" w:cs="Arial"/>
+          <w:sz w:val="20"/>
+          <w:szCs w:val="24"/>
+        </w:rPr>
+        <w:t>supporting</w:t>
+      </w:r>
+      <w:proofErr w:type="spellEnd"/>
+      <w:r>
+        <w:rPr>
+          <w:rFonts w:ascii="Arial" w:hAnsi="Arial" w:cs="Arial"/>
+          <w:sz w:val="20"/>
+          <w:szCs w:val="24"/>
+        </w:rPr>
+        <w:t xml:space="preserve"> processes, atendendo os </w:t>
+      </w:r>
+      <w:proofErr w:type="spellStart"/>
+      <w:r>
+        <w:rPr>
+          <w:rFonts w:ascii="Arial" w:hAnsi="Arial" w:cs="Arial"/>
+          <w:sz w:val="20"/>
+          <w:szCs w:val="24"/>
+        </w:rPr>
+        <w:t>key</w:t>
+      </w:r>
+      <w:proofErr w:type="spellEnd"/>
+      <w:r>
+        <w:rPr>
+          <w:rFonts w:ascii="Arial" w:hAnsi="Arial" w:cs="Arial"/>
+          <w:sz w:val="20"/>
+          <w:szCs w:val="24"/>
+        </w:rPr>
+        <w:t xml:space="preserve"> </w:t>
+      </w:r>
+      <w:proofErr w:type="spellStart"/>
+      <w:r>
+        <w:rPr>
+          <w:rFonts w:ascii="Arial" w:hAnsi="Arial" w:cs="Arial"/>
+          <w:sz w:val="20"/>
+          <w:szCs w:val="24"/>
+        </w:rPr>
+        <w:t>users</w:t>
+      </w:r>
+      <w:proofErr w:type="spellEnd"/>
+      <w:r>
+        <w:rPr>
+          <w:rFonts w:ascii="Arial" w:hAnsi="Arial" w:cs="Arial"/>
+          <w:sz w:val="20"/>
+          <w:szCs w:val="24"/>
+        </w:rPr>
+        <w:t xml:space="preserve"> de cada sistema, garantindo o funcionamento e a evolução dos sistemas internos da organização</w:t>
       </w:r>
       <w:r>
         <w:rPr>
@@ -4275,7 +5177,25 @@
           <w:sz w:val="20"/>
           <w:szCs w:val="24"/>
         </w:rPr>
-        <w:t xml:space="preserve">.NET Core, .NET Framework, Angular e Oracle. Além de serviços AWS, tais como: Lambda functions, API </w:t>
+        <w:t xml:space="preserve">.NET Core, .NET Framework, Angular e Oracle. Além de serviços AWS, tais como: Lambda </w:t>
+      </w:r>
+      <w:proofErr w:type="spellStart"/>
+      <w:r>
+        <w:rPr>
+          <w:rFonts w:ascii="Arial" w:hAnsi="Arial" w:cs="Arial"/>
+          <w:sz w:val="20"/>
+          <w:szCs w:val="24"/>
+        </w:rPr>
+        <w:t>functions</w:t>
+      </w:r>
+      <w:proofErr w:type="spellEnd"/>
+      <w:r>
+        <w:rPr>
+          <w:rFonts w:ascii="Arial" w:hAnsi="Arial" w:cs="Arial"/>
+          <w:sz w:val="20"/>
+          <w:szCs w:val="24"/>
+        </w:rPr>
+        <w:t xml:space="preserve">, API </w:t>
       </w:r>
       <w:r>
         <w:rPr>
@@ -4291,7 +5211,25 @@
           <w:sz w:val="20"/>
           <w:szCs w:val="24"/>
         </w:rPr>
-        <w:t xml:space="preserve">, DynamoDB, SNS e SQS. </w:t>
+        <w:t xml:space="preserve">, </w:t>
+      </w:r>
+      <w:proofErr w:type="spellStart"/>
+      <w:r>
+        <w:rPr>
+          <w:rFonts w:ascii="Arial" w:hAnsi="Arial" w:cs="Arial"/>
+          <w:sz w:val="20"/>
+          <w:szCs w:val="24"/>
+        </w:rPr>
+        <w:t>DynamoDB</w:t>
+      </w:r>
+      <w:proofErr w:type="spellEnd"/>
+      <w:r>
+        <w:rPr>
+          <w:rFonts w:ascii="Arial" w:hAnsi="Arial" w:cs="Arial"/>
+          <w:sz w:val="20"/>
+          <w:szCs w:val="24"/>
+        </w:rPr>
+        <w:t xml:space="preserve">, SNS e SQS. </w:t>
       </w:r>
     </w:p>
     <w:p>
@@ -4313,6 +5251,7 @@
           <w:u w:val="single"/>
         </w:rPr>
       </w:pPr>
+      <w:proofErr w:type="spellStart"/>
       <w:r>
         <w:rPr>
           <w:rFonts w:ascii="Arial" w:hAnsi="Arial" w:cs="Arial"/>
@@ -4322,6 +5261,7 @@
         </w:rPr>
         <w:t>Engage</w:t>
       </w:r>
+      <w:proofErr w:type="spellEnd"/>
       <w:r>
         <w:rPr>
           <w:rFonts w:ascii="Arial" w:hAnsi="Arial" w:cs="Arial"/>
@@ -4347,7 +5287,27 @@
           <w:szCs w:val="24"/>
           <w:u w:val="single"/>
         </w:rPr>
-        <w:t>lataforma gamificada de aprendizagem</w:t>
+        <w:t xml:space="preserve">lataforma </w:t>
+      </w:r>
+      <w:proofErr w:type="spellStart"/>
+      <w:r>
+        <w:rPr>
+          <w:rFonts w:ascii="Arial" w:hAnsi="Arial" w:cs="Arial"/>
+          <w:b/>
+          <w:szCs w:val="24"/>
+          <w:u w:val="single"/>
+        </w:rPr>
+        <w:t>gamificada</w:t>
+      </w:r>
+      <w:proofErr w:type="spellEnd"/>
+      <w:r>
+        <w:rPr>
+          <w:rFonts w:ascii="Arial" w:hAnsi="Arial" w:cs="Arial"/>
+          <w:b/>
+          <w:szCs w:val="24"/>
+          <w:u w:val="single"/>
+        </w:rPr>
+        <w:t xml:space="preserve"> de aprendizagem</w:t>
       </w:r>
       <w:r>
         <w:rPr>
@@ -4498,7 +5458,25 @@
           <w:sz w:val="20"/>
           <w:szCs w:val="24"/>
         </w:rPr>
-        <w:t>Ser o responsável técnico pelo desenvolvimento e atualização da plataforma de treinamento gamificada, comercializada pela empresa</w:t>
+        <w:t xml:space="preserve">Ser o responsável técnico pelo desenvolvimento e atualização da plataforma de treinamento </w:t>
+      </w:r>
+      <w:proofErr w:type="spellStart"/>
+      <w:r>
+        <w:rPr>
+          <w:rFonts w:ascii="Arial" w:hAnsi="Arial" w:cs="Arial"/>
+          <w:sz w:val="20"/>
+          <w:szCs w:val="24"/>
+        </w:rPr>
+        <w:t>gamificada</w:t>
+      </w:r>
+      <w:proofErr w:type="spellEnd"/>
+      <w:r>
+        <w:rPr>
+          <w:rFonts w:ascii="Arial" w:hAnsi="Arial" w:cs="Arial"/>
+          <w:sz w:val="20"/>
+          <w:szCs w:val="24"/>
+        </w:rPr>
+        <w:t>, comercializada pela empresa</w:t>
       </w:r>
       <w:r>
         <w:rPr>
@@ -4584,15 +5562,69 @@
           <w:sz w:val="20"/>
           <w:szCs w:val="24"/>
         </w:rPr>
-        <w:t>Tecnologias utilizadas:.NET C#, SQL Server, Angular JS, HTML, Javascript, Grunt, Phonegap e CSS.</w:t>
-      </w:r>
-      <w:r>
-        <w:rPr>
-          <w:rFonts w:ascii="Arial" w:hAnsi="Arial" w:cs="Arial"/>
-          <w:sz w:val="20"/>
-          <w:szCs w:val="24"/>
-        </w:rPr>
-        <w:t xml:space="preserve"> Além de serviços AWS, tais como: EC2, S3, ELB, Route 53 e Auto Scaling.</w:t>
+        <w:t xml:space="preserve">Tecnologias utilizadas:.NET C#, SQL Server, Angular JS, HTML, Javascript, </w:t>
+      </w:r>
+      <w:proofErr w:type="spellStart"/>
+      <w:r>
+        <w:rPr>
+          <w:rFonts w:ascii="Arial" w:hAnsi="Arial" w:cs="Arial"/>
+          <w:sz w:val="20"/>
+          <w:szCs w:val="24"/>
+        </w:rPr>
+        <w:t>Grunt</w:t>
+      </w:r>
+      <w:proofErr w:type="spellEnd"/>
+      <w:r>
+        <w:rPr>
+          <w:rFonts w:ascii="Arial" w:hAnsi="Arial" w:cs="Arial"/>
+          <w:sz w:val="20"/>
+          <w:szCs w:val="24"/>
+        </w:rPr>
+        <w:t xml:space="preserve">, </w:t>
+      </w:r>
+      <w:proofErr w:type="spellStart"/>
+      <w:r>
+        <w:rPr>
+          <w:rFonts w:ascii="Arial" w:hAnsi="Arial" w:cs="Arial"/>
+          <w:sz w:val="20"/>
+          <w:szCs w:val="24"/>
+        </w:rPr>
+        <w:t>Phonegap</w:t>
+      </w:r>
+      <w:proofErr w:type="spellEnd"/>
+      <w:r>
+        <w:rPr>
+          <w:rFonts w:ascii="Arial" w:hAnsi="Arial" w:cs="Arial"/>
+          <w:sz w:val="20"/>
+          <w:szCs w:val="24"/>
+        </w:rPr>
+        <w:t xml:space="preserve"> e CSS.</w:t>
+      </w:r>
+      <w:r>
+        <w:rPr>
+          <w:rFonts w:ascii="Arial" w:hAnsi="Arial" w:cs="Arial"/>
+          <w:sz w:val="20"/>
+          <w:szCs w:val="24"/>
+        </w:rPr>
+        <w:t xml:space="preserve"> Além de serviços AWS, tais como: EC2, S3, ELB, Route 53 e Auto </w:t>
+      </w:r>
+      <w:proofErr w:type="spellStart"/>
+      <w:r>
+        <w:rPr>
+          <w:rFonts w:ascii="Arial" w:hAnsi="Arial" w:cs="Arial"/>
+          <w:sz w:val="20"/>
+          <w:szCs w:val="24"/>
+        </w:rPr>
+        <w:t>Scaling</w:t>
+      </w:r>
+      <w:proofErr w:type="spellEnd"/>
+      <w:r>
+        <w:rPr>
+          <w:rFonts w:ascii="Arial" w:hAnsi="Arial" w:cs="Arial"/>
+          <w:sz w:val="20"/>
+          <w:szCs w:val="24"/>
+        </w:rPr>
+        <w:t>.</w:t>
       </w:r>
     </w:p>
     <w:p>
@@ -4824,7 +5856,43 @@
           <w:sz w:val="20"/>
           <w:szCs w:val="24"/>
         </w:rPr>
-        <w:t>Criar e desenvolver e-learnings, projetos digitais (portais e hotsites), materiais promocionais e vídeos. Além de projetos mobile (web-apps e aplicativos nativos) e games on e offline.</w:t>
+        <w:t>Criar e desenvolver e-</w:t>
+      </w:r>
+      <w:proofErr w:type="spellStart"/>
+      <w:r>
+        <w:rPr>
+          <w:rFonts w:ascii="Arial" w:hAnsi="Arial" w:cs="Arial"/>
+          <w:sz w:val="20"/>
+          <w:szCs w:val="24"/>
+        </w:rPr>
+        <w:t>learnings</w:t>
+      </w:r>
+      <w:proofErr w:type="spellEnd"/>
+      <w:r>
+        <w:rPr>
+          <w:rFonts w:ascii="Arial" w:hAnsi="Arial" w:cs="Arial"/>
+          <w:sz w:val="20"/>
+          <w:szCs w:val="24"/>
+        </w:rPr>
+        <w:t xml:space="preserve">, projetos digitais (portais e hotsites), materiais promocionais e vídeos. Além de projetos mobile (web-apps e aplicativos nativos) e games </w:t>
+      </w:r>
+      <w:proofErr w:type="spellStart"/>
+      <w:r>
+        <w:rPr>
+          <w:rFonts w:ascii="Arial" w:hAnsi="Arial" w:cs="Arial"/>
+          <w:sz w:val="20"/>
+          <w:szCs w:val="24"/>
+        </w:rPr>
+        <w:t>on</w:t>
+      </w:r>
+      <w:proofErr w:type="spellEnd"/>
+      <w:r>
+        <w:rPr>
+          <w:rFonts w:ascii="Arial" w:hAnsi="Arial" w:cs="Arial"/>
+          <w:sz w:val="20"/>
+          <w:szCs w:val="24"/>
+        </w:rPr>
+        <w:t xml:space="preserve"> e offline.</w:t>
       </w:r>
       <w:r>
         <w:rPr>
@@ -4855,7 +5923,61 @@
           <w:sz w:val="20"/>
           <w:szCs w:val="24"/>
         </w:rPr>
-        <w:t>Tecnologias utilizadas: .NET C#, SQL Server, HTML, Javascript, JQuery, CSS, Flash, Actionscript e Phonegap.</w:t>
+        <w:t xml:space="preserve">Tecnologias utilizadas: .NET C#, SQL Server, HTML, Javascript, </w:t>
+      </w:r>
+      <w:proofErr w:type="spellStart"/>
+      <w:r>
+        <w:rPr>
+          <w:rFonts w:ascii="Arial" w:hAnsi="Arial" w:cs="Arial"/>
+          <w:sz w:val="20"/>
+          <w:szCs w:val="24"/>
+        </w:rPr>
+        <w:t>JQuery</w:t>
+      </w:r>
+      <w:proofErr w:type="spellEnd"/>
+      <w:r>
+        <w:rPr>
+          <w:rFonts w:ascii="Arial" w:hAnsi="Arial" w:cs="Arial"/>
+          <w:sz w:val="20"/>
+          <w:szCs w:val="24"/>
+        </w:rPr>
+        <w:t xml:space="preserve">, CSS, Flash, </w:t>
+      </w:r>
+      <w:proofErr w:type="spellStart"/>
+      <w:r>
+        <w:rPr>
+          <w:rFonts w:ascii="Arial" w:hAnsi="Arial" w:cs="Arial"/>
+          <w:sz w:val="20"/>
+          <w:szCs w:val="24"/>
+        </w:rPr>
+        <w:t>Actionscript</w:t>
+      </w:r>
+      <w:proofErr w:type="spellEnd"/>
+      <w:r>
+        <w:rPr>
+          <w:rFonts w:ascii="Arial" w:hAnsi="Arial" w:cs="Arial"/>
+          <w:sz w:val="20"/>
+          <w:szCs w:val="24"/>
+        </w:rPr>
+        <w:t xml:space="preserve"> e </w:t>
+      </w:r>
+      <w:proofErr w:type="spellStart"/>
+      <w:r>
+        <w:rPr>
+          <w:rFonts w:ascii="Arial" w:hAnsi="Arial" w:cs="Arial"/>
+          <w:sz w:val="20"/>
+          <w:szCs w:val="24"/>
+        </w:rPr>
+        <w:t>Phonegap</w:t>
+      </w:r>
+      <w:proofErr w:type="spellEnd"/>
+      <w:r>
+        <w:rPr>
+          <w:rFonts w:ascii="Arial" w:hAnsi="Arial" w:cs="Arial"/>
+          <w:sz w:val="20"/>
+          <w:szCs w:val="24"/>
+        </w:rPr>
+        <w:t>.</w:t>
       </w:r>
     </w:p>
     <w:p>
@@ -4879,14 +6001,25 @@
           <w:u w:val="single"/>
         </w:rPr>
       </w:pPr>
-      <w:r>
-        <w:rPr>
-          <w:rFonts w:ascii="Arial" w:hAnsi="Arial" w:cs="Arial"/>
-          <w:b/>
-          <w:szCs w:val="24"/>
-          <w:u w:val="single"/>
-        </w:rPr>
-        <w:t xml:space="preserve">House Press – Publicidade e </w:t>
+      <w:proofErr w:type="spellStart"/>
+      <w:r>
+        <w:rPr>
+          <w:rFonts w:ascii="Arial" w:hAnsi="Arial" w:cs="Arial"/>
+          <w:b/>
+          <w:szCs w:val="24"/>
+          <w:u w:val="single"/>
+        </w:rPr>
+        <w:t>House</w:t>
+      </w:r>
+      <w:proofErr w:type="spellEnd"/>
+      <w:r>
+        <w:rPr>
+          <w:rFonts w:ascii="Arial" w:hAnsi="Arial" w:cs="Arial"/>
+          <w:b/>
+          <w:szCs w:val="24"/>
+          <w:u w:val="single"/>
+        </w:rPr>
+        <w:t xml:space="preserve"> Press – Publicidade e </w:t>
       </w:r>
       <w:r>
         <w:rPr>
@@ -5080,7 +6213,43 @@
           <w:sz w:val="20"/>
           <w:szCs w:val="24"/>
         </w:rPr>
-        <w:t>Tecnologias utilizadas: .NET C#, SQL Server, HTML, Javascript, JQuery, CSS, Actionscript e Pacote Adobe.</w:t>
+        <w:t xml:space="preserve">Tecnologias utilizadas: .NET C#, SQL Server, HTML, Javascript, </w:t>
+      </w:r>
+      <w:proofErr w:type="spellStart"/>
+      <w:r>
+        <w:rPr>
+          <w:rFonts w:ascii="Arial" w:hAnsi="Arial" w:cs="Arial"/>
+          <w:sz w:val="20"/>
+          <w:szCs w:val="24"/>
+        </w:rPr>
+        <w:t>JQuery</w:t>
+      </w:r>
+      <w:proofErr w:type="spellEnd"/>
+      <w:r>
+        <w:rPr>
+          <w:rFonts w:ascii="Arial" w:hAnsi="Arial" w:cs="Arial"/>
+          <w:sz w:val="20"/>
+          <w:szCs w:val="24"/>
+        </w:rPr>
+        <w:t xml:space="preserve">, CSS, </w:t>
+      </w:r>
+      <w:proofErr w:type="spellStart"/>
+      <w:r>
+        <w:rPr>
+          <w:rFonts w:ascii="Arial" w:hAnsi="Arial" w:cs="Arial"/>
+          <w:sz w:val="20"/>
+          <w:szCs w:val="24"/>
+        </w:rPr>
+        <w:t>Actionscript</w:t>
+      </w:r>
+      <w:proofErr w:type="spellEnd"/>
+      <w:r>
+        <w:rPr>
+          <w:rFonts w:ascii="Arial" w:hAnsi="Arial" w:cs="Arial"/>
+          <w:sz w:val="20"/>
+          <w:szCs w:val="24"/>
+        </w:rPr>
+        <w:t xml:space="preserve"> e Pacote Adobe.</w:t>
       </w:r>
     </w:p>
     <w:p>
@@ -5403,7 +6572,25 @@
           <w:sz w:val="20"/>
           <w:szCs w:val="24"/>
         </w:rPr>
-        <w:t>, SQL Server, HTML, Javascript, CSS, Actionscript e Pacote Adobe.</w:t>
+        <w:t xml:space="preserve">, SQL Server, HTML, Javascript, CSS, </w:t>
+      </w:r>
+      <w:proofErr w:type="spellStart"/>
+      <w:r>
+        <w:rPr>
+          <w:rFonts w:ascii="Arial" w:hAnsi="Arial" w:cs="Arial"/>
+          <w:sz w:val="20"/>
+          <w:szCs w:val="24"/>
+        </w:rPr>
+        <w:t>Actionscript</w:t>
+      </w:r>
+      <w:proofErr w:type="spellEnd"/>
+      <w:r>
+        <w:rPr>
+          <w:rFonts w:ascii="Arial" w:hAnsi="Arial" w:cs="Arial"/>
+          <w:sz w:val="20"/>
+          <w:szCs w:val="24"/>
+        </w:rPr>
+        <w:t xml:space="preserve"> e Pacote Adobe.</w:t>
       </w:r>
     </w:p>
     <w:p>
@@ -5526,7 +6713,31 @@
             <w:szCs w:val="14"/>
             <w:lang w:val="pt-BR"/>
           </w:rPr>
-          <w:t>Rodrigo Tassin Nappi</w:t>
+          <w:t xml:space="preserve">Rodrigo </w:t>
+        </w:r>
+        <w:proofErr w:type="spellStart"/>
+        <w:r>
+          <w:rPr>
+            <w:rFonts w:ascii="Verdana" w:hAnsi="Verdana" w:cs="Tahoma"/>
+            <w:b/>
+            <w:color w:val="808080" w:themeColor="background1" w:themeShade="80"/>
+            <w:sz w:val="14"/>
+            <w:szCs w:val="14"/>
+            <w:lang w:val="pt-BR"/>
+          </w:rPr>
+          <w:t>Tassin</w:t>
+        </w:r>
+        <w:proofErr w:type="spellEnd"/>
+        <w:r>
+          <w:rPr>
+            <w:rFonts w:ascii="Verdana" w:hAnsi="Verdana" w:cs="Tahoma"/>
+            <w:b/>
+            <w:color w:val="808080" w:themeColor="background1" w:themeShade="80"/>
+            <w:sz w:val="14"/>
+            <w:szCs w:val="14"/>
+            <w:lang w:val="pt-BR"/>
+          </w:rPr>
+          <w:t xml:space="preserve"> Nappi</w:t>
         </w:r>
         <w:r>
           <w:rPr>
@@ -5616,6 +6827,7 @@
           </w:rPr>
           <w:t xml:space="preserve">- </w:t>
         </w:r>
+        <w:proofErr w:type="spellStart"/>
         <w:r>
           <w:rPr>
             <w:rFonts w:ascii="Verdana" w:hAnsi="Verdana" w:cs="Tahoma"/>
@@ -5625,7 +6837,19 @@
             <w:szCs w:val="14"/>
             <w:lang w:val="pt-BR"/>
           </w:rPr>
-          <w:t xml:space="preserve">Tel + 55 11 </w:t>
+          <w:t>Tel</w:t>
+        </w:r>
+        <w:proofErr w:type="spellEnd"/>
+        <w:r>
+          <w:rPr>
+            <w:rFonts w:ascii="Verdana" w:hAnsi="Verdana" w:cs="Tahoma"/>
+            <w:b/>
+            <w:color w:val="808080" w:themeColor="background1" w:themeShade="80"/>
+            <w:sz w:val="14"/>
+            <w:szCs w:val="14"/>
+            <w:lang w:val="pt-BR"/>
+          </w:rPr>
+          <w:t xml:space="preserve"> + 55 11 </w:t>
         </w:r>
         <w:r>
           <w:rPr>
@@ -5858,7 +7082,55 @@
             <w:szCs w:val="14"/>
             <w:lang w:val="pt-BR"/>
           </w:rPr>
-          <w:t>Rodrigo Tassin Nappi – São Bernardo do Campo/SP - Tel + 55 11 96333-9335</w:t>
+          <w:t xml:space="preserve">Rodrigo </w:t>
+        </w:r>
+        <w:proofErr w:type="spellStart"/>
+        <w:r>
+          <w:rPr>
+            <w:rFonts w:ascii="Verdana" w:hAnsi="Verdana" w:cs="Tahoma"/>
+            <w:b/>
+            <w:color w:val="808080" w:themeColor="background1" w:themeShade="80"/>
+            <w:sz w:val="14"/>
+            <w:szCs w:val="14"/>
+            <w:lang w:val="pt-BR"/>
+          </w:rPr>
+          <w:t>Tassin</w:t>
+        </w:r>
+        <w:proofErr w:type="spellEnd"/>
+        <w:r>
+          <w:rPr>
+            <w:rFonts w:ascii="Verdana" w:hAnsi="Verdana" w:cs="Tahoma"/>
+            <w:b/>
+            <w:color w:val="808080" w:themeColor="background1" w:themeShade="80"/>
+            <w:sz w:val="14"/>
+            <w:szCs w:val="14"/>
+            <w:lang w:val="pt-BR"/>
+          </w:rPr>
+          <w:t xml:space="preserve"> Nappi – São Bernardo do Campo/SP - </w:t>
+        </w:r>
+        <w:proofErr w:type="spellStart"/>
+        <w:r>
+          <w:rPr>
+            <w:rFonts w:ascii="Verdana" w:hAnsi="Verdana" w:cs="Tahoma"/>
+            <w:b/>
+            <w:color w:val="808080" w:themeColor="background1" w:themeShade="80"/>
+            <w:sz w:val="14"/>
+            <w:szCs w:val="14"/>
+            <w:lang w:val="pt-BR"/>
+          </w:rPr>
+          <w:t>Tel</w:t>
+        </w:r>
+        <w:proofErr w:type="spellEnd"/>
+        <w:r>
+          <w:rPr>
+            <w:rFonts w:ascii="Verdana" w:hAnsi="Verdana" w:cs="Tahoma"/>
+            <w:b/>
+            <w:color w:val="808080" w:themeColor="background1" w:themeShade="80"/>
+            <w:sz w:val="14"/>
+            <w:szCs w:val="14"/>
+            <w:lang w:val="pt-BR"/>
+          </w:rPr>
+          <w:t xml:space="preserve"> + 55 11 96333-9335</w:t>
         </w:r>
       </w:sdtContent>
     </w:sdt>
@@ -6126,7 +7398,25 @@
         <w:szCs w:val="36"/>
         <w:lang w:val="pt-BR"/>
       </w:rPr>
-      <w:t>Rodrigo Tassin Nappi</w:t>
+      <w:t xml:space="preserve">Rodrigo </w:t>
+    </w:r>
+    <w:proofErr w:type="spellStart"/>
+    <w:r>
+      <w:rPr>
+        <w:sz w:val="36"/>
+        <w:szCs w:val="36"/>
+        <w:lang w:val="pt-BR"/>
+      </w:rPr>
+      <w:t>Tassin</w:t>
+    </w:r>
+    <w:proofErr w:type="spellEnd"/>
+    <w:r>
+      <w:rPr>
+        <w:sz w:val="36"/>
+        <w:szCs w:val="36"/>
+        <w:lang w:val="pt-BR"/>
+      </w:rPr>
+      <w:t xml:space="preserve"> Nappi</w:t>
     </w:r>
     <w:r>
       <w:rPr>
@@ -6552,7 +7842,25 @@
         <w:szCs w:val="36"/>
         <w:lang w:val="pt-BR"/>
       </w:rPr>
-      <w:t>Rodrigo Tassin Nappi</w:t>
+      <w:t xml:space="preserve">Rodrigo </w:t>
+    </w:r>
+    <w:proofErr w:type="spellStart"/>
+    <w:r>
+      <w:rPr>
+        <w:sz w:val="36"/>
+        <w:szCs w:val="36"/>
+        <w:lang w:val="pt-BR"/>
+      </w:rPr>
+      <w:t>Tassin</w:t>
+    </w:r>
+    <w:proofErr w:type="spellEnd"/>
+    <w:r>
+      <w:rPr>
+        <w:sz w:val="36"/>
+        <w:szCs w:val="36"/>
+        <w:lang w:val="pt-BR"/>
+      </w:rPr>
+      <w:t xml:space="preserve"> Nappi</w:t>
     </w:r>
     <w:r>
       <w:rPr>

</xml_diff>